<commit_message>
UPDATE - finish exercise
</commit_message>
<xml_diff>
--- a/Tree.docx
+++ b/Tree.docx
@@ -412,10 +412,7 @@
         <w:t>4.</w:t>
       </w:r>
       <w:r>
-        <w:t xml:space="preserve"> </w:t>
-      </w:r>
-      <w:r>
-        <w:t>The tree (c) in question 1 is height balanced (AVL). Delete the node D and perfom necessary operations so that the tree is still AVL after deletion.</w:t>
+        <w:t xml:space="preserve"> The tree (c) in question 1 is height balanced (AVL). Delete the node D and perfom necessary operations so that the tree is still AVL after deletion.</w:t>
       </w:r>
     </w:p>
     <w:p>
@@ -486,6 +483,111 @@
       </w:r>
       <w:r>
         <w:t>=&gt;</w:t>
+      </w:r>
+    </w:p>
+    <w:p/>
+    <w:p/>
+    <w:p/>
+    <w:p/>
+    <w:p/>
+    <w:p/>
+    <w:p/>
+    <w:p/>
+    <w:p/>
+    <w:p>
+      <w:r>
+        <w:t>5.</w:t>
+      </w:r>
+    </w:p>
+    <w:p>
+      <w:r>
+        <w:tab/>
+        <w:t>a. There are at most 2n + 1 nodes</w:t>
+      </w:r>
+    </w:p>
+    <w:p>
+      <w:r>
+        <w:tab/>
+        <w:t xml:space="preserve">b. There are at most </w:t>
+      </w:r>
+      <w:r>
+        <w:rPr>
+          <w:rFonts w:ascii="Cambria Math" w:hAnsi="Cambria Math" w:cs="Cambria Math"/>
+        </w:rPr>
+        <w:t>⌈</w:t>
+      </w:r>
+      <w:r>
+        <w:t>n/2h+1</w:t>
+      </w:r>
+      <w:r>
+        <w:rPr>
+          <w:rFonts w:ascii="Cambria Math" w:hAnsi="Cambria Math" w:cs="Cambria Math"/>
+        </w:rPr>
+        <w:t>⌉</w:t>
+      </w:r>
+      <w:r>
+        <w:t xml:space="preserve"> nodes of height h</w:t>
+      </w:r>
+    </w:p>
+    <w:p>
+      <w:r>
+        <w:lastRenderedPageBreak/>
+        <w:t>6. It’s not possible because 57 is less than 63 but it’s was on the right side of 63, 68</w:t>
+      </w:r>
+    </w:p>
+    <w:p>
+      <w:r>
+        <w:rPr>
+          <w:noProof/>
+        </w:rPr>
+        <w:drawing>
+          <wp:inline distT="0" distB="0" distL="0" distR="0" wp14:anchorId="6F9C4294" wp14:editId="39A2BB99">
+            <wp:extent cx="1577340" cy="3406140"/>
+            <wp:effectExtent l="0" t="0" r="3810" b="3810"/>
+            <wp:docPr id="2" name="Picture 2"/>
+            <wp:cNvGraphicFramePr>
+              <a:graphicFrameLocks xmlns:a="http://schemas.openxmlformats.org/drawingml/2006/main" noChangeAspect="1"/>
+            </wp:cNvGraphicFramePr>
+            <a:graphic xmlns:a="http://schemas.openxmlformats.org/drawingml/2006/main">
+              <a:graphicData uri="http://schemas.openxmlformats.org/drawingml/2006/picture">
+                <pic:pic xmlns:pic="http://schemas.openxmlformats.org/drawingml/2006/picture">
+                  <pic:nvPicPr>
+                    <pic:cNvPr id="0" name="Picture 1"/>
+                    <pic:cNvPicPr>
+                      <a:picLocks noChangeAspect="1" noChangeArrowheads="1"/>
+                    </pic:cNvPicPr>
+                  </pic:nvPicPr>
+                  <pic:blipFill>
+                    <a:blip r:embed="rId5">
+                      <a:extLst>
+                        <a:ext uri="{28A0092B-C50C-407E-A947-70E740481C1C}">
+                          <a14:useLocalDpi xmlns:a14="http://schemas.microsoft.com/office/drawing/2010/main" val="0"/>
+                        </a:ext>
+                      </a:extLst>
+                    </a:blip>
+                    <a:srcRect/>
+                    <a:stretch>
+                      <a:fillRect/>
+                    </a:stretch>
+                  </pic:blipFill>
+                  <pic:spPr bwMode="auto">
+                    <a:xfrm>
+                      <a:off x="0" y="0"/>
+                      <a:ext cx="1577340" cy="3406140"/>
+                    </a:xfrm>
+                    <a:prstGeom prst="rect">
+                      <a:avLst/>
+                    </a:prstGeom>
+                    <a:noFill/>
+                    <a:ln>
+                      <a:noFill/>
+                    </a:ln>
+                  </pic:spPr>
+                </pic:pic>
+              </a:graphicData>
+            </a:graphic>
+          </wp:inline>
+        </w:drawing>
       </w:r>
     </w:p>
     <w:p/>
@@ -623,6 +725,7 @@
     <w:lsdException w:name="HTML Sample" w:semiHidden="1" w:unhideWhenUsed="1"/>
     <w:lsdException w:name="HTML Typewriter" w:semiHidden="1" w:unhideWhenUsed="1"/>
     <w:lsdException w:name="HTML Variable" w:semiHidden="1" w:unhideWhenUsed="1"/>
+    <w:lsdException w:name="Normal Table" w:semiHidden="1" w:unhideWhenUsed="1"/>
     <w:lsdException w:name="annotation subject" w:semiHidden="1" w:unhideWhenUsed="1"/>
     <w:lsdException w:name="No List" w:semiHidden="1" w:unhideWhenUsed="1"/>
     <w:lsdException w:name="Outline List 1" w:semiHidden="1" w:unhideWhenUsed="1"/>
@@ -665,8 +768,11 @@
     <w:lsdException w:name="Table Contemporary" w:semiHidden="1" w:unhideWhenUsed="1"/>
     <w:lsdException w:name="Table Elegant" w:semiHidden="1" w:unhideWhenUsed="1"/>
     <w:lsdException w:name="Table Professional" w:semiHidden="1" w:unhideWhenUsed="1"/>
+    <w:lsdException w:name="Table Subtle 1" w:semiHidden="1" w:unhideWhenUsed="1"/>
     <w:lsdException w:name="Table Subtle 2" w:semiHidden="1" w:unhideWhenUsed="1"/>
     <w:lsdException w:name="Table Web 1" w:semiHidden="1" w:unhideWhenUsed="1"/>
+    <w:lsdException w:name="Table Web 2" w:semiHidden="1" w:unhideWhenUsed="1"/>
+    <w:lsdException w:name="Table Web 3" w:semiHidden="1" w:unhideWhenUsed="1"/>
     <w:lsdException w:name="Balloon Text" w:semiHidden="1" w:unhideWhenUsed="1"/>
     <w:lsdException w:name="Table Grid" w:uiPriority="39"/>
     <w:lsdException w:name="Table Theme" w:semiHidden="1" w:unhideWhenUsed="1"/>

</xml_diff>